<commit_message>
mark the mistake in domashna3
</commit_message>
<xml_diff>
--- a/Lab3/DomashnaZadaca3.docx
+++ b/Lab3/DomashnaZadaca3.docx
@@ -839,12 +839,14 @@
           <w:numId w:val="12"/>
         </w:numPr>
         <w:rPr>
-          <w:sz w:val="24"/>
-          <w:szCs w:val="24"/>
-        </w:rPr>
-      </w:pPr>
-      <w:r>
-        <w:rPr>
+          <w:color w:val="FF0000"/>
+          <w:sz w:val="24"/>
+          <w:szCs w:val="24"/>
+        </w:rPr>
+      </w:pPr>
+      <w:r>
+        <w:rPr>
+          <w:color w:val="FF0000"/>
           <w:sz w:val="24"/>
           <w:szCs w:val="24"/>
           <w:lang w:val="mk-MK"/>
@@ -853,6 +855,7 @@
       </w:r>
       <w:r>
         <w:rPr>
+          <w:color w:val="FF0000"/>
           <w:sz w:val="24"/>
           <w:szCs w:val="24"/>
         </w:rPr>
@@ -860,6 +863,7 @@
       </w:r>
       <w:r>
         <w:rPr>
+          <w:color w:val="FF0000"/>
           <w:sz w:val="24"/>
           <w:szCs w:val="24"/>
           <w:lang w:val="mk-MK"/>
@@ -868,6 +872,7 @@
       </w:r>
       <w:r>
         <w:rPr>
+          <w:color w:val="FF0000"/>
           <w:sz w:val="24"/>
           <w:szCs w:val="24"/>
         </w:rPr>
@@ -875,6 +880,7 @@
       </w:r>
       <w:r>
         <w:rPr>
+          <w:color w:val="FF0000"/>
           <w:sz w:val="24"/>
           <w:szCs w:val="24"/>
           <w:lang w:val="mk-MK"/>
@@ -883,6 +889,7 @@
       </w:r>
       <w:r>
         <w:rPr>
+          <w:color w:val="FF0000"/>
           <w:sz w:val="24"/>
           <w:szCs w:val="24"/>
         </w:rPr>
@@ -890,6 +897,7 @@
       </w:r>
       <w:r>
         <w:rPr>
+          <w:color w:val="FF0000"/>
           <w:sz w:val="24"/>
           <w:szCs w:val="24"/>
           <w:lang w:val="mk-MK"/>
@@ -898,6 +906,7 @@
       </w:r>
       <w:r>
         <w:rPr>
+          <w:color w:val="FF0000"/>
           <w:sz w:val="24"/>
           <w:szCs w:val="24"/>
         </w:rPr>
@@ -905,6 +914,7 @@
       </w:r>
       <w:r>
         <w:rPr>
+          <w:color w:val="FF0000"/>
           <w:sz w:val="24"/>
           <w:szCs w:val="24"/>
           <w:lang w:val="mk-MK"/>
@@ -913,6 +923,7 @@
       </w:r>
       <w:r>
         <w:rPr>
+          <w:color w:val="FF0000"/>
           <w:sz w:val="24"/>
           <w:szCs w:val="24"/>
         </w:rPr>
@@ -920,6 +931,7 @@
       </w:r>
       <w:r>
         <w:rPr>
+          <w:color w:val="FF0000"/>
           <w:sz w:val="24"/>
           <w:szCs w:val="24"/>
           <w:lang w:val="mk-MK"/>
@@ -928,6 +940,7 @@
       </w:r>
       <w:r>
         <w:rPr>
+          <w:color w:val="FF0000"/>
           <w:sz w:val="24"/>
           <w:szCs w:val="24"/>
         </w:rPr>
@@ -935,6 +948,7 @@
       </w:r>
       <w:r>
         <w:rPr>
+          <w:color w:val="FF0000"/>
           <w:sz w:val="24"/>
           <w:szCs w:val="24"/>
           <w:lang w:val="mk-MK"/>
@@ -943,6 +957,7 @@
       </w:r>
       <w:r>
         <w:rPr>
+          <w:color w:val="FF0000"/>
           <w:sz w:val="24"/>
           <w:szCs w:val="24"/>
         </w:rPr>
@@ -957,12 +972,14 @@
           <w:numId w:val="15"/>
         </w:numPr>
         <w:rPr>
-          <w:sz w:val="24"/>
-          <w:szCs w:val="24"/>
-        </w:rPr>
-      </w:pPr>
-      <w:r>
-        <w:rPr>
+          <w:color w:val="FF0000"/>
+          <w:sz w:val="24"/>
+          <w:szCs w:val="24"/>
+        </w:rPr>
+      </w:pPr>
+      <w:r>
+        <w:rPr>
+          <w:color w:val="FF0000"/>
           <w:sz w:val="24"/>
           <w:szCs w:val="24"/>
           <w:lang w:val="mk-MK"/>
@@ -978,12 +995,14 @@
           <w:numId w:val="15"/>
         </w:numPr>
         <w:rPr>
-          <w:sz w:val="24"/>
-          <w:szCs w:val="24"/>
-        </w:rPr>
-      </w:pPr>
-      <w:r>
-        <w:rPr>
+          <w:color w:val="FF0000"/>
+          <w:sz w:val="24"/>
+          <w:szCs w:val="24"/>
+        </w:rPr>
+      </w:pPr>
+      <w:r>
+        <w:rPr>
+          <w:color w:val="FF0000"/>
           <w:sz w:val="24"/>
           <w:szCs w:val="24"/>
           <w:lang w:val="mk-MK"/>
@@ -999,12 +1018,14 @@
           <w:numId w:val="15"/>
         </w:numPr>
         <w:rPr>
-          <w:sz w:val="24"/>
-          <w:szCs w:val="24"/>
-        </w:rPr>
-      </w:pPr>
-      <w:r>
-        <w:rPr>
+          <w:color w:val="FF0000"/>
+          <w:sz w:val="24"/>
+          <w:szCs w:val="24"/>
+        </w:rPr>
+      </w:pPr>
+      <w:r>
+        <w:rPr>
+          <w:color w:val="FF0000"/>
           <w:sz w:val="24"/>
           <w:szCs w:val="24"/>
           <w:lang w:val="mk-MK"/>
@@ -1013,6 +1034,7 @@
       </w:r>
       <w:r>
         <w:rPr>
+          <w:color w:val="FF0000"/>
           <w:sz w:val="24"/>
           <w:szCs w:val="24"/>
           <w:lang w:val="mk-MK"/>
@@ -1028,17 +1050,45 @@
           <w:numId w:val="15"/>
         </w:numPr>
         <w:rPr>
-          <w:sz w:val="24"/>
-          <w:szCs w:val="24"/>
-        </w:rPr>
-      </w:pPr>
-      <w:r>
-        <w:rPr>
+          <w:color w:val="FF0000"/>
+          <w:sz w:val="24"/>
+          <w:szCs w:val="24"/>
+        </w:rPr>
+      </w:pPr>
+      <w:r>
+        <w:rPr>
+          <w:color w:val="FF0000"/>
           <w:sz w:val="24"/>
           <w:szCs w:val="24"/>
           <w:lang w:val="mk-MK"/>
         </w:rPr>
         <w:t>Таа позиција не постои</w:t>
+      </w:r>
+    </w:p>
+    <w:p>
+      <w:pPr>
+        <w:rPr>
+          <w:color w:val="FF0000"/>
+          <w:sz w:val="24"/>
+          <w:szCs w:val="24"/>
+        </w:rPr>
+      </w:pPr>
+      <w:r>
+        <w:rPr>
+          <w:color w:val="FF0000"/>
+          <w:sz w:val="24"/>
+          <w:szCs w:val="24"/>
+          <w:lang w:val="mk-MK"/>
+        </w:rPr>
+        <w:t xml:space="preserve">ГРЕШКА!!! </w:t>
+      </w:r>
+      <w:r>
+        <w:rPr>
+          <w:color w:val="FF0000"/>
+          <w:sz w:val="24"/>
+          <w:szCs w:val="24"/>
+        </w:rPr>
+        <w:t>What if number of elements of the list is 1???</w:t>
       </w:r>
     </w:p>
     <w:p>
@@ -1061,42 +1111,13 @@
           <w:szCs w:val="24"/>
         </w:rPr>
       </w:pPr>
-      <w:proofErr w:type="spellStart"/>
-      <w:r>
-        <w:rPr>
-          <w:sz w:val="24"/>
-          <w:szCs w:val="24"/>
-          <w:lang w:val="mk-MK"/>
-        </w:rPr>
-        <w:lastRenderedPageBreak/>
-        <w:t>Партиционирањето</w:t>
-      </w:r>
-      <w:proofErr w:type="spellEnd"/>
-      <w:r>
-        <w:rPr>
-          <w:sz w:val="24"/>
-          <w:szCs w:val="24"/>
-          <w:lang w:val="mk-MK"/>
-        </w:rPr>
-        <w:t xml:space="preserve"> на влезните параметри го задоволуваат својството на </w:t>
-      </w:r>
-      <w:proofErr w:type="spellStart"/>
-      <w:r>
-        <w:rPr>
-          <w:sz w:val="24"/>
-          <w:szCs w:val="24"/>
-          <w:lang w:val="mk-MK"/>
-        </w:rPr>
-        <w:t>дисјунктност</w:t>
-      </w:r>
-      <w:proofErr w:type="spellEnd"/>
-      <w:r>
-        <w:rPr>
-          <w:sz w:val="24"/>
-          <w:szCs w:val="24"/>
-          <w:lang w:val="mk-MK"/>
-        </w:rPr>
-        <w:t xml:space="preserve"> бидејќи нема ниеден случај каде е можно една вредност да припаѓа на два блок</w:t>
+      <w:r>
+        <w:rPr>
+          <w:sz w:val="24"/>
+          <w:szCs w:val="24"/>
+          <w:lang w:val="mk-MK"/>
+        </w:rPr>
+        <w:t>Партиционирањето на влезните параметри го задоволуваат својството на дисјунктност бидејќи нема ниеден случај каде е можно една вредност да припаѓа на два блок</w:t>
       </w:r>
       <w:r>
         <w:rPr>
@@ -1135,23 +1156,13 @@
           <w:szCs w:val="24"/>
         </w:rPr>
       </w:pPr>
-      <w:proofErr w:type="spellStart"/>
-      <w:r>
-        <w:rPr>
-          <w:sz w:val="24"/>
-          <w:szCs w:val="24"/>
-          <w:lang w:val="mk-MK"/>
-        </w:rPr>
-        <w:t>Партиционирањето</w:t>
-      </w:r>
-      <w:proofErr w:type="spellEnd"/>
-      <w:r>
-        <w:rPr>
-          <w:sz w:val="24"/>
-          <w:szCs w:val="24"/>
-          <w:lang w:val="mk-MK"/>
-        </w:rPr>
-        <w:t xml:space="preserve"> на влезните параметри го задоволуваат својството на </w:t>
+      <w:r>
+        <w:rPr>
+          <w:sz w:val="24"/>
+          <w:szCs w:val="24"/>
+          <w:lang w:val="mk-MK"/>
+        </w:rPr>
+        <w:t xml:space="preserve">Партиционирањето на влезните параметри го задоволуваат својството на </w:t>
       </w:r>
       <w:r>
         <w:rPr>
@@ -2098,7 +2109,6 @@
           <w:sz w:val="24"/>
           <w:szCs w:val="24"/>
         </w:rPr>
-        <w:lastRenderedPageBreak/>
         <w:t>Tests</w:t>
       </w:r>
       <w:r>
@@ -2887,7 +2897,6 @@
           <w:szCs w:val="24"/>
           <w:lang w:val="mk-MK"/>
         </w:rPr>
-        <w:lastRenderedPageBreak/>
         <w:t xml:space="preserve">Конкретни </w:t>
       </w:r>
       <w:r>
@@ -3707,8 +3716,6 @@
             </w:r>
           </w:p>
         </w:tc>
-        <w:bookmarkStart w:id="0" w:name="_GoBack"/>
-        <w:bookmarkEnd w:id="0"/>
       </w:tr>
     </w:tbl>
     <w:p>

</xml_diff>